<commit_message>
Final version of plan for project
</commit_message>
<xml_diff>
--- a/Plan_for_project.docx
+++ b/Plan_for_project.docx
@@ -7,8 +7,6 @@
         <w:pStyle w:val="a4"/>
         <w:jc w:val="center"/>
       </w:pPr>
-      <w:bookmarkStart w:id="0" w:name="_GoBack"/>
-      <w:bookmarkEnd w:id="0"/>
       <w:r>
         <w:t>«</w:t>
       </w:r>
@@ -426,7 +424,7 @@
           <w:rFonts w:cs="Times New Roman"/>
         </w:rPr>
       </w:pPr>
-      <w:bookmarkStart w:id="1" w:name="_Toc26781542"/>
+      <w:bookmarkStart w:id="0" w:name="_Toc26781542"/>
       <w:r>
         <w:rPr>
           <w:rFonts w:cs="Times New Roman"/>
@@ -439,7 +437,7 @@
         </w:rPr>
         <w:t>Состав группы участников проекта</w:t>
       </w:r>
-      <w:bookmarkEnd w:id="1"/>
+      <w:bookmarkEnd w:id="0"/>
     </w:p>
     <w:p>
       <w:pPr>
@@ -448,14 +446,14 @@
           <w:rFonts w:cs="Times New Roman"/>
         </w:rPr>
       </w:pPr>
-      <w:bookmarkStart w:id="2" w:name="_Toc26781543"/>
+      <w:bookmarkStart w:id="1" w:name="_Toc26781543"/>
       <w:r>
         <w:rPr>
           <w:rFonts w:cs="Times New Roman"/>
         </w:rPr>
         <w:t>Состав группы</w:t>
       </w:r>
-      <w:bookmarkEnd w:id="2"/>
+      <w:bookmarkEnd w:id="1"/>
     </w:p>
     <w:tbl>
       <w:tblPr>
@@ -598,6 +596,9 @@
         </w:tc>
       </w:tr>
       <w:tr>
+        <w:trPr>
+          <w:trHeight w:val="20"/>
+        </w:trPr>
         <w:tc>
           <w:tcPr>
             <w:tcW w:w="702" w:type="dxa"/>
@@ -614,11 +615,13 @@
                 <w:szCs w:val="28"/>
               </w:rPr>
             </w:pPr>
+            <w:bookmarkStart w:id="2" w:name="_GoBack" w:colFirst="1" w:colLast="4"/>
           </w:p>
         </w:tc>
         <w:tc>
           <w:tcPr>
             <w:tcW w:w="2597" w:type="dxa"/>
+            <w:vAlign w:val="center"/>
           </w:tcPr>
           <w:p>
             <w:pPr>
@@ -640,6 +643,7 @@
         <w:tc>
           <w:tcPr>
             <w:tcW w:w="1949" w:type="dxa"/>
+            <w:vAlign w:val="center"/>
           </w:tcPr>
           <w:p>
             <w:pPr>
@@ -661,6 +665,7 @@
         <w:tc>
           <w:tcPr>
             <w:tcW w:w="2292" w:type="dxa"/>
+            <w:vAlign w:val="center"/>
           </w:tcPr>
           <w:p>
             <w:pPr>
@@ -686,6 +691,7 @@
         <w:tc>
           <w:tcPr>
             <w:tcW w:w="1805" w:type="dxa"/>
+            <w:vAlign w:val="center"/>
           </w:tcPr>
           <w:p>
             <w:pPr>
@@ -702,18 +708,14 @@
                 <w:szCs w:val="28"/>
               </w:rPr>
               <w:t>Программист</w:t>
-            </w:r>
-            <w:r>
-              <w:rPr>
-                <w:rFonts w:ascii="Times New Roman" w:hAnsi="Times New Roman" w:cs="Times New Roman"/>
-                <w:szCs w:val="28"/>
-              </w:rPr>
-              <w:t xml:space="preserve"> </w:t>
             </w:r>
           </w:p>
         </w:tc>
       </w:tr>
       <w:tr>
+        <w:trPr>
+          <w:trHeight w:val="20"/>
+        </w:trPr>
         <w:tc>
           <w:tcPr>
             <w:tcW w:w="702" w:type="dxa"/>
@@ -735,6 +737,7 @@
         <w:tc>
           <w:tcPr>
             <w:tcW w:w="2597" w:type="dxa"/>
+            <w:vAlign w:val="center"/>
           </w:tcPr>
           <w:p>
             <w:pPr>
@@ -756,6 +759,7 @@
         <w:tc>
           <w:tcPr>
             <w:tcW w:w="1949" w:type="dxa"/>
+            <w:vAlign w:val="center"/>
           </w:tcPr>
           <w:p>
             <w:pPr>
@@ -777,6 +781,7 @@
         <w:tc>
           <w:tcPr>
             <w:tcW w:w="2292" w:type="dxa"/>
+            <w:vAlign w:val="center"/>
           </w:tcPr>
           <w:p>
             <w:pPr>
@@ -802,6 +807,7 @@
         <w:tc>
           <w:tcPr>
             <w:tcW w:w="1805" w:type="dxa"/>
+            <w:vAlign w:val="center"/>
           </w:tcPr>
           <w:p>
             <w:pPr>
@@ -855,6 +861,9 @@
         </w:tc>
       </w:tr>
       <w:tr>
+        <w:trPr>
+          <w:trHeight w:val="20"/>
+        </w:trPr>
         <w:tc>
           <w:tcPr>
             <w:tcW w:w="702" w:type="dxa"/>
@@ -876,6 +885,7 @@
         <w:tc>
           <w:tcPr>
             <w:tcW w:w="2597" w:type="dxa"/>
+            <w:vAlign w:val="center"/>
           </w:tcPr>
           <w:p>
             <w:pPr>
@@ -897,6 +907,7 @@
         <w:tc>
           <w:tcPr>
             <w:tcW w:w="1949" w:type="dxa"/>
+            <w:vAlign w:val="center"/>
           </w:tcPr>
           <w:p>
             <w:pPr>
@@ -918,6 +929,7 @@
         <w:tc>
           <w:tcPr>
             <w:tcW w:w="2292" w:type="dxa"/>
+            <w:vAlign w:val="center"/>
           </w:tcPr>
           <w:p>
             <w:pPr>
@@ -943,6 +955,7 @@
         <w:tc>
           <w:tcPr>
             <w:tcW w:w="1805" w:type="dxa"/>
+            <w:vAlign w:val="center"/>
           </w:tcPr>
           <w:p>
             <w:pPr>
@@ -969,13 +982,6 @@
               <w:t>рограммист</w:t>
             </w:r>
             <w:proofErr w:type="spellEnd"/>
-            <w:r>
-              <w:rPr>
-                <w:rFonts w:ascii="Times New Roman" w:hAnsi="Times New Roman" w:cs="Times New Roman"/>
-                <w:szCs w:val="28"/>
-              </w:rPr>
-              <w:t xml:space="preserve"> </w:t>
-            </w:r>
           </w:p>
           <w:p>
             <w:pPr>
@@ -989,6 +995,7 @@
           </w:p>
         </w:tc>
       </w:tr>
+      <w:bookmarkEnd w:id="2"/>
     </w:tbl>
     <w:p>
       <w:pPr>
@@ -1059,6 +1066,14 @@
         </w:rPr>
         <w:t>основного модуля программы</w:t>
       </w:r>
+      <w:r>
+        <w:rPr>
+          <w:rFonts w:ascii="Times New Roman" w:eastAsia="Calibri" w:hAnsi="Times New Roman" w:cs="Times New Roman"/>
+          <w:sz w:val="28"/>
+          <w:szCs w:val="28"/>
+        </w:rPr>
+        <w:t xml:space="preserve"> и разработка графического интерфейса</w:t>
+      </w:r>
     </w:p>
     <w:p>
       <w:pPr>
@@ -1084,7 +1099,31 @@
           <w:sz w:val="28"/>
           <w:szCs w:val="28"/>
         </w:rPr>
-        <w:t xml:space="preserve">разработка графического </w:t>
+        <w:t xml:space="preserve"> </w:t>
+      </w:r>
+      <w:r>
+        <w:rPr>
+          <w:rFonts w:ascii="Times New Roman" w:eastAsia="Calibri" w:hAnsi="Times New Roman" w:cs="Times New Roman"/>
+          <w:sz w:val="28"/>
+          <w:szCs w:val="28"/>
+        </w:rPr>
+        <w:t xml:space="preserve">разработка </w:t>
+      </w:r>
+      <w:r>
+        <w:rPr>
+          <w:rFonts w:ascii="Times New Roman" w:eastAsia="Calibri" w:hAnsi="Times New Roman" w:cs="Times New Roman"/>
+          <w:sz w:val="28"/>
+          <w:szCs w:val="28"/>
+        </w:rPr>
+        <w:t xml:space="preserve">основного модуля программы и </w:t>
+      </w:r>
+      <w:r>
+        <w:rPr>
+          <w:rFonts w:ascii="Times New Roman" w:eastAsia="Calibri" w:hAnsi="Times New Roman" w:cs="Times New Roman"/>
+          <w:sz w:val="28"/>
+          <w:szCs w:val="28"/>
+        </w:rPr>
+        <w:t xml:space="preserve">графического </w:t>
       </w:r>
       <w:r>
         <w:rPr>
@@ -1179,18 +1218,19 @@
       <w:tblPr>
         <w:tblStyle w:val="a3"/>
         <w:tblW w:w="0" w:type="auto"/>
+        <w:tblLayout w:type="fixed"/>
         <w:tblLook w:val="04A0" w:firstRow="1" w:lastRow="0" w:firstColumn="1" w:lastColumn="0" w:noHBand="0" w:noVBand="1"/>
       </w:tblPr>
       <w:tblGrid>
-        <w:gridCol w:w="1640"/>
-        <w:gridCol w:w="2220"/>
-        <w:gridCol w:w="3129"/>
-        <w:gridCol w:w="2356"/>
+        <w:gridCol w:w="1821"/>
+        <w:gridCol w:w="2427"/>
+        <w:gridCol w:w="2551"/>
+        <w:gridCol w:w="2546"/>
       </w:tblGrid>
       <w:tr>
         <w:tc>
           <w:tcPr>
-            <w:tcW w:w="2337" w:type="dxa"/>
+            <w:tcW w:w="1821" w:type="dxa"/>
             <w:vMerge w:val="restart"/>
             <w:vAlign w:val="center"/>
           </w:tcPr>
@@ -1215,7 +1255,7 @@
         </w:tc>
         <w:tc>
           <w:tcPr>
-            <w:tcW w:w="7008" w:type="dxa"/>
+            <w:tcW w:w="7524" w:type="dxa"/>
             <w:gridSpan w:val="3"/>
             <w:vAlign w:val="center"/>
           </w:tcPr>
@@ -1242,7 +1282,7 @@
       <w:tr>
         <w:tc>
           <w:tcPr>
-            <w:tcW w:w="2337" w:type="dxa"/>
+            <w:tcW w:w="1821" w:type="dxa"/>
             <w:vMerge/>
             <w:vAlign w:val="center"/>
           </w:tcPr>
@@ -1259,7 +1299,7 @@
         </w:tc>
         <w:tc>
           <w:tcPr>
-            <w:tcW w:w="2336" w:type="dxa"/>
+            <w:tcW w:w="2427" w:type="dxa"/>
             <w:vAlign w:val="center"/>
           </w:tcPr>
           <w:p>
@@ -1271,29 +1311,44 @@
                 <w:szCs w:val="32"/>
               </w:rPr>
             </w:pPr>
-            <w:proofErr w:type="spellStart"/>
-            <w:r>
-              <w:rPr>
-                <w:rFonts w:ascii="Times New Roman" w:hAnsi="Times New Roman" w:cs="Times New Roman"/>
-                <w:sz w:val="32"/>
-                <w:szCs w:val="32"/>
-              </w:rPr>
-              <w:t>Воробьёв</w:t>
-            </w:r>
-            <w:r>
-              <w:rPr>
-                <w:rFonts w:ascii="Times New Roman" w:hAnsi="Times New Roman" w:cs="Times New Roman"/>
-                <w:sz w:val="32"/>
-                <w:szCs w:val="32"/>
-              </w:rPr>
-              <w:t>.М.В</w:t>
-            </w:r>
-            <w:proofErr w:type="spellEnd"/>
-          </w:p>
-        </w:tc>
-        <w:tc>
-          <w:tcPr>
-            <w:tcW w:w="2336" w:type="dxa"/>
+            <w:r>
+              <w:rPr>
+                <w:rFonts w:ascii="Times New Roman" w:hAnsi="Times New Roman" w:cs="Times New Roman"/>
+                <w:sz w:val="32"/>
+                <w:szCs w:val="32"/>
+              </w:rPr>
+              <w:t>Воробье</w:t>
+            </w:r>
+            <w:r>
+              <w:rPr>
+                <w:rFonts w:ascii="Times New Roman" w:hAnsi="Times New Roman" w:cs="Times New Roman"/>
+                <w:sz w:val="32"/>
+                <w:szCs w:val="32"/>
+              </w:rPr>
+              <w:t>в</w:t>
+            </w:r>
+            <w:r>
+              <w:rPr>
+                <w:rFonts w:ascii="Times New Roman" w:hAnsi="Times New Roman" w:cs="Times New Roman"/>
+                <w:sz w:val="32"/>
+                <w:szCs w:val="32"/>
+                <w:lang w:val="en-US"/>
+              </w:rPr>
+              <w:t xml:space="preserve"> </w:t>
+            </w:r>
+            <w:r>
+              <w:rPr>
+                <w:rFonts w:ascii="Times New Roman" w:hAnsi="Times New Roman" w:cs="Times New Roman"/>
+                <w:sz w:val="32"/>
+                <w:szCs w:val="32"/>
+              </w:rPr>
+              <w:t>М.В</w:t>
+            </w:r>
+          </w:p>
+        </w:tc>
+        <w:tc>
+          <w:tcPr>
+            <w:tcW w:w="2551" w:type="dxa"/>
             <w:vAlign w:val="center"/>
           </w:tcPr>
           <w:p>
@@ -1305,21 +1360,27 @@
                 <w:szCs w:val="32"/>
               </w:rPr>
             </w:pPr>
-            <w:proofErr w:type="spellStart"/>
-            <w:r>
-              <w:rPr>
-                <w:rFonts w:ascii="Times New Roman" w:hAnsi="Times New Roman" w:cs="Times New Roman"/>
-                <w:sz w:val="32"/>
-                <w:szCs w:val="32"/>
-              </w:rPr>
-              <w:t>Иванов.П.М</w:t>
-            </w:r>
-            <w:proofErr w:type="spellEnd"/>
-          </w:p>
-        </w:tc>
-        <w:tc>
-          <w:tcPr>
-            <w:tcW w:w="2336" w:type="dxa"/>
+            <w:r>
+              <w:rPr>
+                <w:rFonts w:ascii="Times New Roman" w:hAnsi="Times New Roman" w:cs="Times New Roman"/>
+                <w:sz w:val="32"/>
+                <w:szCs w:val="32"/>
+              </w:rPr>
+              <w:t xml:space="preserve">Иванов </w:t>
+            </w:r>
+            <w:r>
+              <w:rPr>
+                <w:rFonts w:ascii="Times New Roman" w:hAnsi="Times New Roman" w:cs="Times New Roman"/>
+                <w:sz w:val="32"/>
+                <w:szCs w:val="32"/>
+              </w:rPr>
+              <w:t>П.М</w:t>
+            </w:r>
+          </w:p>
+        </w:tc>
+        <w:tc>
+          <w:tcPr>
+            <w:tcW w:w="2546" w:type="dxa"/>
             <w:vAlign w:val="center"/>
           </w:tcPr>
           <w:p>
@@ -1331,23 +1392,29 @@
                 <w:szCs w:val="32"/>
               </w:rPr>
             </w:pPr>
-            <w:proofErr w:type="spellStart"/>
-            <w:r>
-              <w:rPr>
-                <w:rFonts w:ascii="Times New Roman" w:hAnsi="Times New Roman" w:cs="Times New Roman"/>
-                <w:sz w:val="32"/>
-                <w:szCs w:val="32"/>
-              </w:rPr>
-              <w:t>Черноуосв.М.Е</w:t>
-            </w:r>
-            <w:proofErr w:type="spellEnd"/>
+            <w:r>
+              <w:rPr>
+                <w:rFonts w:ascii="Times New Roman" w:hAnsi="Times New Roman" w:cs="Times New Roman"/>
+                <w:sz w:val="32"/>
+                <w:szCs w:val="32"/>
+              </w:rPr>
+              <w:t xml:space="preserve">Черноусов </w:t>
+            </w:r>
+            <w:r>
+              <w:rPr>
+                <w:rFonts w:ascii="Times New Roman" w:hAnsi="Times New Roman" w:cs="Times New Roman"/>
+                <w:sz w:val="32"/>
+                <w:szCs w:val="32"/>
+              </w:rPr>
+              <w:t>М.Е</w:t>
+            </w:r>
           </w:p>
         </w:tc>
       </w:tr>
       <w:tr>
         <w:tc>
           <w:tcPr>
-            <w:tcW w:w="2337" w:type="dxa"/>
+            <w:tcW w:w="1821" w:type="dxa"/>
             <w:vAlign w:val="center"/>
           </w:tcPr>
           <w:p>
@@ -1365,13 +1432,49 @@
                 <w:sz w:val="32"/>
                 <w:szCs w:val="32"/>
               </w:rPr>
-              <w:t>18.02.21 — 04.03.21</w:t>
-            </w:r>
-          </w:p>
-        </w:tc>
-        <w:tc>
-          <w:tcPr>
-            <w:tcW w:w="7008" w:type="dxa"/>
+              <w:t>18.02.21</w:t>
+            </w:r>
+          </w:p>
+          <w:p>
+            <w:pPr>
+              <w:jc w:val="center"/>
+              <w:rPr>
+                <w:rFonts w:ascii="Times New Roman" w:hAnsi="Times New Roman" w:cs="Times New Roman"/>
+                <w:sz w:val="32"/>
+                <w:szCs w:val="32"/>
+              </w:rPr>
+            </w:pPr>
+            <w:r>
+              <w:rPr>
+                <w:rFonts w:ascii="Times New Roman" w:hAnsi="Times New Roman" w:cs="Times New Roman"/>
+                <w:sz w:val="32"/>
+                <w:szCs w:val="32"/>
+              </w:rPr>
+              <w:t xml:space="preserve"> — </w:t>
+            </w:r>
+          </w:p>
+          <w:p>
+            <w:pPr>
+              <w:jc w:val="center"/>
+              <w:rPr>
+                <w:rFonts w:ascii="Times New Roman" w:hAnsi="Times New Roman" w:cs="Times New Roman"/>
+                <w:sz w:val="32"/>
+                <w:szCs w:val="32"/>
+              </w:rPr>
+            </w:pPr>
+            <w:r>
+              <w:rPr>
+                <w:rFonts w:ascii="Times New Roman" w:hAnsi="Times New Roman" w:cs="Times New Roman"/>
+                <w:sz w:val="32"/>
+                <w:szCs w:val="32"/>
+              </w:rPr>
+              <w:t>04.03.21</w:t>
+            </w:r>
+          </w:p>
+        </w:tc>
+        <w:tc>
+          <w:tcPr>
+            <w:tcW w:w="7524" w:type="dxa"/>
             <w:gridSpan w:val="3"/>
             <w:vAlign w:val="center"/>
           </w:tcPr>
@@ -1408,7 +1511,7 @@
       <w:tr>
         <w:tc>
           <w:tcPr>
-            <w:tcW w:w="2337" w:type="dxa"/>
+            <w:tcW w:w="1821" w:type="dxa"/>
             <w:vAlign w:val="center"/>
           </w:tcPr>
           <w:p>
@@ -1426,13 +1529,49 @@
                 <w:sz w:val="32"/>
                 <w:szCs w:val="32"/>
               </w:rPr>
-              <w:t>05.03.21 — 18.03.21</w:t>
-            </w:r>
-          </w:p>
-        </w:tc>
-        <w:tc>
-          <w:tcPr>
-            <w:tcW w:w="7008" w:type="dxa"/>
+              <w:t>05.03.21</w:t>
+            </w:r>
+          </w:p>
+          <w:p>
+            <w:pPr>
+              <w:jc w:val="center"/>
+              <w:rPr>
+                <w:rFonts w:ascii="Times New Roman" w:hAnsi="Times New Roman" w:cs="Times New Roman"/>
+                <w:sz w:val="32"/>
+                <w:szCs w:val="32"/>
+              </w:rPr>
+            </w:pPr>
+            <w:r>
+              <w:rPr>
+                <w:rFonts w:ascii="Times New Roman" w:hAnsi="Times New Roman" w:cs="Times New Roman"/>
+                <w:sz w:val="32"/>
+                <w:szCs w:val="32"/>
+              </w:rPr>
+              <w:t xml:space="preserve"> — </w:t>
+            </w:r>
+          </w:p>
+          <w:p>
+            <w:pPr>
+              <w:jc w:val="center"/>
+              <w:rPr>
+                <w:rFonts w:ascii="Times New Roman" w:hAnsi="Times New Roman" w:cs="Times New Roman"/>
+                <w:sz w:val="32"/>
+                <w:szCs w:val="32"/>
+              </w:rPr>
+            </w:pPr>
+            <w:r>
+              <w:rPr>
+                <w:rFonts w:ascii="Times New Roman" w:hAnsi="Times New Roman" w:cs="Times New Roman"/>
+                <w:sz w:val="32"/>
+                <w:szCs w:val="32"/>
+              </w:rPr>
+              <w:t>18.03.21</w:t>
+            </w:r>
+          </w:p>
+        </w:tc>
+        <w:tc>
+          <w:tcPr>
+            <w:tcW w:w="7524" w:type="dxa"/>
             <w:gridSpan w:val="3"/>
             <w:vAlign w:val="center"/>
           </w:tcPr>
@@ -1462,7 +1601,7 @@
         </w:trPr>
         <w:tc>
           <w:tcPr>
-            <w:tcW w:w="2337" w:type="dxa"/>
+            <w:tcW w:w="1821" w:type="dxa"/>
             <w:vAlign w:val="center"/>
           </w:tcPr>
           <w:p>
@@ -1480,13 +1619,49 @@
                 <w:sz w:val="32"/>
                 <w:szCs w:val="32"/>
               </w:rPr>
-              <w:t>19.03.21 — 15.04.21</w:t>
-            </w:r>
-          </w:p>
-        </w:tc>
-        <w:tc>
-          <w:tcPr>
-            <w:tcW w:w="7008" w:type="dxa"/>
+              <w:t>19.03.21</w:t>
+            </w:r>
+          </w:p>
+          <w:p>
+            <w:pPr>
+              <w:jc w:val="center"/>
+              <w:rPr>
+                <w:rFonts w:ascii="Times New Roman" w:hAnsi="Times New Roman" w:cs="Times New Roman"/>
+                <w:sz w:val="32"/>
+                <w:szCs w:val="32"/>
+              </w:rPr>
+            </w:pPr>
+            <w:r>
+              <w:rPr>
+                <w:rFonts w:ascii="Times New Roman" w:hAnsi="Times New Roman" w:cs="Times New Roman"/>
+                <w:sz w:val="32"/>
+                <w:szCs w:val="32"/>
+              </w:rPr>
+              <w:t xml:space="preserve"> — </w:t>
+            </w:r>
+          </w:p>
+          <w:p>
+            <w:pPr>
+              <w:jc w:val="center"/>
+              <w:rPr>
+                <w:rFonts w:ascii="Times New Roman" w:hAnsi="Times New Roman" w:cs="Times New Roman"/>
+                <w:sz w:val="32"/>
+                <w:szCs w:val="32"/>
+              </w:rPr>
+            </w:pPr>
+            <w:r>
+              <w:rPr>
+                <w:rFonts w:ascii="Times New Roman" w:hAnsi="Times New Roman" w:cs="Times New Roman"/>
+                <w:sz w:val="32"/>
+                <w:szCs w:val="32"/>
+              </w:rPr>
+              <w:t>15.04.21</w:t>
+            </w:r>
+          </w:p>
+        </w:tc>
+        <w:tc>
+          <w:tcPr>
+            <w:tcW w:w="7524" w:type="dxa"/>
             <w:gridSpan w:val="3"/>
             <w:vAlign w:val="center"/>
           </w:tcPr>
@@ -1513,7 +1688,7 @@
       <w:tr>
         <w:tc>
           <w:tcPr>
-            <w:tcW w:w="2337" w:type="dxa"/>
+            <w:tcW w:w="1821" w:type="dxa"/>
             <w:vAlign w:val="center"/>
           </w:tcPr>
           <w:p>
@@ -1531,7 +1706,43 @@
                 <w:sz w:val="32"/>
                 <w:szCs w:val="32"/>
               </w:rPr>
-              <w:t>16.04.21 — 13.05</w:t>
+              <w:t>16.04.21</w:t>
+            </w:r>
+          </w:p>
+          <w:p>
+            <w:pPr>
+              <w:jc w:val="center"/>
+              <w:rPr>
+                <w:rFonts w:ascii="Times New Roman" w:hAnsi="Times New Roman" w:cs="Times New Roman"/>
+                <w:sz w:val="32"/>
+                <w:szCs w:val="32"/>
+              </w:rPr>
+            </w:pPr>
+            <w:r>
+              <w:rPr>
+                <w:rFonts w:ascii="Times New Roman" w:hAnsi="Times New Roman" w:cs="Times New Roman"/>
+                <w:sz w:val="32"/>
+                <w:szCs w:val="32"/>
+              </w:rPr>
+              <w:t xml:space="preserve"> — </w:t>
+            </w:r>
+          </w:p>
+          <w:p>
+            <w:pPr>
+              <w:jc w:val="center"/>
+              <w:rPr>
+                <w:rFonts w:ascii="Times New Roman" w:hAnsi="Times New Roman" w:cs="Times New Roman"/>
+                <w:sz w:val="32"/>
+                <w:szCs w:val="32"/>
+              </w:rPr>
+            </w:pPr>
+            <w:r>
+              <w:rPr>
+                <w:rFonts w:ascii="Times New Roman" w:hAnsi="Times New Roman" w:cs="Times New Roman"/>
+                <w:sz w:val="32"/>
+                <w:szCs w:val="32"/>
+              </w:rPr>
+              <w:t>13.05</w:t>
             </w:r>
             <w:r>
               <w:rPr>
@@ -1545,7 +1756,7 @@
         </w:tc>
         <w:tc>
           <w:tcPr>
-            <w:tcW w:w="2336" w:type="dxa"/>
+            <w:tcW w:w="2427" w:type="dxa"/>
             <w:vAlign w:val="center"/>
           </w:tcPr>
           <w:p>
@@ -1569,7 +1780,7 @@
         </w:tc>
         <w:tc>
           <w:tcPr>
-            <w:tcW w:w="2336" w:type="dxa"/>
+            <w:tcW w:w="2551" w:type="dxa"/>
             <w:vAlign w:val="center"/>
           </w:tcPr>
           <w:p>
@@ -1593,7 +1804,7 @@
         </w:tc>
         <w:tc>
           <w:tcPr>
-            <w:tcW w:w="2336" w:type="dxa"/>
+            <w:tcW w:w="2546" w:type="dxa"/>
             <w:vAlign w:val="center"/>
           </w:tcPr>
           <w:p>
@@ -1635,7 +1846,7 @@
       <w:tr>
         <w:tc>
           <w:tcPr>
-            <w:tcW w:w="2337" w:type="dxa"/>
+            <w:tcW w:w="1821" w:type="dxa"/>
             <w:vAlign w:val="center"/>
           </w:tcPr>
           <w:p>
@@ -1653,13 +1864,49 @@
                 <w:sz w:val="32"/>
                 <w:szCs w:val="32"/>
               </w:rPr>
-              <w:t>14.05.21 — 27.05.21</w:t>
-            </w:r>
-          </w:p>
-        </w:tc>
-        <w:tc>
-          <w:tcPr>
-            <w:tcW w:w="7008" w:type="dxa"/>
+              <w:t xml:space="preserve">14.05.21 </w:t>
+            </w:r>
+          </w:p>
+          <w:p>
+            <w:pPr>
+              <w:jc w:val="center"/>
+              <w:rPr>
+                <w:rFonts w:ascii="Times New Roman" w:hAnsi="Times New Roman" w:cs="Times New Roman"/>
+                <w:sz w:val="32"/>
+                <w:szCs w:val="32"/>
+              </w:rPr>
+            </w:pPr>
+            <w:r>
+              <w:rPr>
+                <w:rFonts w:ascii="Times New Roman" w:hAnsi="Times New Roman" w:cs="Times New Roman"/>
+                <w:sz w:val="32"/>
+                <w:szCs w:val="32"/>
+              </w:rPr>
+              <w:t xml:space="preserve">— </w:t>
+            </w:r>
+          </w:p>
+          <w:p>
+            <w:pPr>
+              <w:jc w:val="center"/>
+              <w:rPr>
+                <w:rFonts w:ascii="Times New Roman" w:hAnsi="Times New Roman" w:cs="Times New Roman"/>
+                <w:sz w:val="32"/>
+                <w:szCs w:val="32"/>
+              </w:rPr>
+            </w:pPr>
+            <w:r>
+              <w:rPr>
+                <w:rFonts w:ascii="Times New Roman" w:hAnsi="Times New Roman" w:cs="Times New Roman"/>
+                <w:sz w:val="32"/>
+                <w:szCs w:val="32"/>
+              </w:rPr>
+              <w:t>27.05.21</w:t>
+            </w:r>
+          </w:p>
+        </w:tc>
+        <w:tc>
+          <w:tcPr>
+            <w:tcW w:w="7524" w:type="dxa"/>
             <w:gridSpan w:val="3"/>
             <w:vAlign w:val="center"/>
           </w:tcPr>

</xml_diff>